<commit_message>
Mod to use output docking pane
</commit_message>
<xml_diff>
--- a/mfc_apps - wizards.docx
+++ b/mfc_apps - wizards.docx
@@ -539,6 +539,9 @@
         <w:t>Modifications</w:t>
       </w:r>
       <w:r>
+        <w:t xml:space="preserve"> 1</w:t>
+      </w:r>
+      <w:r>
         <w:t>: SocketDemoSln</w:t>
       </w:r>
     </w:p>
@@ -1557,6 +1560,182 @@
                   </pic:nvPicPr>
                   <pic:blipFill>
                     <a:blip r:embed="rId20"/>
+                    <a:stretch>
+                      <a:fillRect/>
+                    </a:stretch>
+                  </pic:blipFill>
+                  <pic:spPr>
+                    <a:xfrm>
+                      <a:off x="0" y="0"/>
+                      <a:ext cx="5943600" cy="4954905"/>
+                    </a:xfrm>
+                    <a:prstGeom prst="rect">
+                      <a:avLst/>
+                    </a:prstGeom>
+                  </pic:spPr>
+                </pic:pic>
+              </a:graphicData>
+            </a:graphic>
+          </wp:inline>
+        </w:drawing>
+      </w:r>
+    </w:p>
+    <w:p>
+      <w:pPr>
+        <w:pStyle w:val="Heading1"/>
+      </w:pPr>
+      <w:r>
+        <w:lastRenderedPageBreak/>
+        <w:t xml:space="preserve">Modifications </w:t>
+      </w:r>
+      <w:r>
+        <w:t>2</w:t>
+      </w:r>
+      <w:r>
+        <w:t xml:space="preserve">: </w:t>
+      </w:r>
+      <w:r>
+        <w:t>using Build, Debug, Find output tabs window</w:t>
+      </w:r>
+    </w:p>
+    <w:p>
+      <w:pPr>
+        <w:pStyle w:val="Heading2"/>
+      </w:pPr>
+      <w:r>
+        <w:t>Screenshot 1: Build</w:t>
+      </w:r>
+    </w:p>
+    <w:p>
+      <w:r>
+        <w:rPr>
+          <w:noProof/>
+        </w:rPr>
+        <w:drawing>
+          <wp:inline distT="0" distB="0" distL="0" distR="0" wp14:anchorId="20392CEE" wp14:editId="231D439A">
+            <wp:extent cx="5943600" cy="4954905"/>
+            <wp:effectExtent l="0" t="0" r="0" b="0"/>
+            <wp:docPr id="28" name="Picture 28" descr="Graphical user interface, text, application&#10;&#10;Description automatically generated"/>
+            <wp:cNvGraphicFramePr>
+              <a:graphicFrameLocks xmlns:a="http://schemas.openxmlformats.org/drawingml/2006/main" noChangeAspect="1"/>
+            </wp:cNvGraphicFramePr>
+            <a:graphic xmlns:a="http://schemas.openxmlformats.org/drawingml/2006/main">
+              <a:graphicData uri="http://schemas.openxmlformats.org/drawingml/2006/picture">
+                <pic:pic xmlns:pic="http://schemas.openxmlformats.org/drawingml/2006/picture">
+                  <pic:nvPicPr>
+                    <pic:cNvPr id="28" name="Picture 28" descr="Graphical user interface, text, application&#10;&#10;Description automatically generated"/>
+                    <pic:cNvPicPr/>
+                  </pic:nvPicPr>
+                  <pic:blipFill>
+                    <a:blip r:embed="rId21"/>
+                    <a:stretch>
+                      <a:fillRect/>
+                    </a:stretch>
+                  </pic:blipFill>
+                  <pic:spPr>
+                    <a:xfrm>
+                      <a:off x="0" y="0"/>
+                      <a:ext cx="5943600" cy="4954905"/>
+                    </a:xfrm>
+                    <a:prstGeom prst="rect">
+                      <a:avLst/>
+                    </a:prstGeom>
+                  </pic:spPr>
+                </pic:pic>
+              </a:graphicData>
+            </a:graphic>
+          </wp:inline>
+        </w:drawing>
+      </w:r>
+    </w:p>
+    <w:p>
+      <w:pPr>
+        <w:pStyle w:val="Heading2"/>
+      </w:pPr>
+      <w:r>
+        <w:lastRenderedPageBreak/>
+        <w:t xml:space="preserve">Screenshot 1: </w:t>
+      </w:r>
+      <w:r>
+        <w:t>Debug</w:t>
+      </w:r>
+    </w:p>
+    <w:p>
+      <w:r>
+        <w:rPr>
+          <w:noProof/>
+        </w:rPr>
+        <w:drawing>
+          <wp:inline distT="0" distB="0" distL="0" distR="0" wp14:anchorId="0DE6F795" wp14:editId="184FB30D">
+            <wp:extent cx="5943600" cy="4954905"/>
+            <wp:effectExtent l="0" t="0" r="0" b="0"/>
+            <wp:docPr id="29" name="Picture 29" descr="Graphical user interface, text, application&#10;&#10;Description automatically generated"/>
+            <wp:cNvGraphicFramePr>
+              <a:graphicFrameLocks xmlns:a="http://schemas.openxmlformats.org/drawingml/2006/main" noChangeAspect="1"/>
+            </wp:cNvGraphicFramePr>
+            <a:graphic xmlns:a="http://schemas.openxmlformats.org/drawingml/2006/main">
+              <a:graphicData uri="http://schemas.openxmlformats.org/drawingml/2006/picture">
+                <pic:pic xmlns:pic="http://schemas.openxmlformats.org/drawingml/2006/picture">
+                  <pic:nvPicPr>
+                    <pic:cNvPr id="29" name="Picture 29" descr="Graphical user interface, text, application&#10;&#10;Description automatically generated"/>
+                    <pic:cNvPicPr/>
+                  </pic:nvPicPr>
+                  <pic:blipFill>
+                    <a:blip r:embed="rId22"/>
+                    <a:stretch>
+                      <a:fillRect/>
+                    </a:stretch>
+                  </pic:blipFill>
+                  <pic:spPr>
+                    <a:xfrm>
+                      <a:off x="0" y="0"/>
+                      <a:ext cx="5943600" cy="4954905"/>
+                    </a:xfrm>
+                    <a:prstGeom prst="rect">
+                      <a:avLst/>
+                    </a:prstGeom>
+                  </pic:spPr>
+                </pic:pic>
+              </a:graphicData>
+            </a:graphic>
+          </wp:inline>
+        </w:drawing>
+      </w:r>
+    </w:p>
+    <w:p>
+      <w:pPr>
+        <w:pStyle w:val="Heading2"/>
+      </w:pPr>
+      <w:r>
+        <w:lastRenderedPageBreak/>
+        <w:t xml:space="preserve">Screenshot 1: </w:t>
+      </w:r>
+      <w:r>
+        <w:t>Find</w:t>
+      </w:r>
+    </w:p>
+    <w:p>
+      <w:r>
+        <w:rPr>
+          <w:noProof/>
+        </w:rPr>
+        <w:drawing>
+          <wp:inline distT="0" distB="0" distL="0" distR="0" wp14:anchorId="0C2BC0C6" wp14:editId="34E4671E">
+            <wp:extent cx="5943600" cy="4954905"/>
+            <wp:effectExtent l="0" t="0" r="0" b="0"/>
+            <wp:docPr id="30" name="Picture 30" descr="Graphical user interface, text, application&#10;&#10;Description automatically generated"/>
+            <wp:cNvGraphicFramePr>
+              <a:graphicFrameLocks xmlns:a="http://schemas.openxmlformats.org/drawingml/2006/main" noChangeAspect="1"/>
+            </wp:cNvGraphicFramePr>
+            <a:graphic xmlns:a="http://schemas.openxmlformats.org/drawingml/2006/main">
+              <a:graphicData uri="http://schemas.openxmlformats.org/drawingml/2006/picture">
+                <pic:pic xmlns:pic="http://schemas.openxmlformats.org/drawingml/2006/picture">
+                  <pic:nvPicPr>
+                    <pic:cNvPr id="30" name="Picture 30" descr="Graphical user interface, text, application&#10;&#10;Description automatically generated"/>
+                    <pic:cNvPicPr/>
+                  </pic:nvPicPr>
+                  <pic:blipFill>
+                    <a:blip r:embed="rId23"/>
                     <a:stretch>
                       <a:fillRect/>
                     </a:stretch>
@@ -2884,7 +3063,7 @@
 </file>
 
 <file path=customXml/itemProps2.xml><?xml version="1.0" encoding="utf-8"?>
-<ds:datastoreItem xmlns:ds="http://schemas.openxmlformats.org/officeDocument/2006/customXml" ds:itemID="{FB41B133-95F7-4052-9CAE-67F876DD82A9}">
+<ds:datastoreItem xmlns:ds="http://schemas.openxmlformats.org/officeDocument/2006/customXml" ds:itemID="{6C021853-2C29-4C91-BF7B-D95607CED2C9}">
   <ds:schemaRefs>
     <ds:schemaRef ds:uri="http://www.w3.org/2001/XMLSchema"/>
     <ds:schemaRef ds:uri="http://www.boldonjames.com/2008/01/sie/internal/label"/>

</xml_diff>